<commit_message>
QR code has been added to the science page
</commit_message>
<xml_diff>
--- a/public/docs/science/3.docx
+++ b/public/docs/science/3.docx
@@ -7,27 +7,14 @@
         <w:t xml:space="preserve">На кафедре заниматься научной работой можно с </w:t>
       </w:r>
       <w:r>
-        <w:rPr>
-          <w:b/>
-          <w:bCs/>
-          <w:i/>
-          <w:iCs/>
-        </w:rPr>
         <w:t>1 курса бакалавриата</w:t>
       </w:r>
       <w:r>
         <w:t xml:space="preserve">. Для этого необходимо </w:t>
       </w:r>
-      <w:hyperlink r:id="rId4" w:history="1">
-        <w:r>
-          <w:rPr>
-            <w:rStyle w:val="a3"/>
-            <w:b/>
-            <w:bCs/>
-          </w:rPr>
-          <w:t>выбрать предполагаемого научного руководителя</w:t>
-        </w:r>
-      </w:hyperlink>
+      <w:r>
+        <w:t>выбрать предполагаемого научного руководителя</w:t>
+      </w:r>
       <w:r>
         <w:t xml:space="preserve"> и обсудить с ним план работы</w:t>
       </w:r>

</xml_diff>